<commit_message>
Updated all firmware and PC applications
</commit_message>
<xml_diff>
--- a/2. Basic fall detection/Shimmer 3 - Basic fall detection.docx
+++ b/2. Basic fall detection/Shimmer 3 - Basic fall detection.docx
@@ -205,8 +205,45 @@
           <w:szCs w:val="44"/>
           <w:lang w:val="en-US" w:eastAsia="da-DK"/>
         </w:rPr>
-        <w:t>Written by Steffan Lildholdt</w:t>
-      </w:r>
+        <w:t xml:space="preserve">Written by </w:t>
+      </w:r>
+      <w:proofErr w:type="spellStart"/>
+      <w:r>
+        <w:rPr>
+          <w:rFonts w:eastAsia="Times New Roman" w:cs="Arial"/>
+          <w:color w:val="000000"/>
+          <w:spacing w:val="0"/>
+          <w:sz w:val="22"/>
+          <w:szCs w:val="44"/>
+          <w:lang w:val="en-US" w:eastAsia="da-DK"/>
+        </w:rPr>
+        <w:t>Steffan</w:t>
+      </w:r>
+      <w:proofErr w:type="spellEnd"/>
+      <w:r>
+        <w:rPr>
+          <w:rFonts w:eastAsia="Times New Roman" w:cs="Arial"/>
+          <w:color w:val="000000"/>
+          <w:spacing w:val="0"/>
+          <w:sz w:val="22"/>
+          <w:szCs w:val="44"/>
+          <w:lang w:val="en-US" w:eastAsia="da-DK"/>
+        </w:rPr>
+        <w:t xml:space="preserve"> </w:t>
+      </w:r>
+      <w:proofErr w:type="spellStart"/>
+      <w:r>
+        <w:rPr>
+          <w:rFonts w:eastAsia="Times New Roman" w:cs="Arial"/>
+          <w:color w:val="000000"/>
+          <w:spacing w:val="0"/>
+          <w:sz w:val="22"/>
+          <w:szCs w:val="44"/>
+          <w:lang w:val="en-US" w:eastAsia="da-DK"/>
+        </w:rPr>
+        <w:t>Lildholdt</w:t>
+      </w:r>
+      <w:proofErr w:type="spellEnd"/>
       <w:r>
         <w:rPr>
           <w:rFonts w:eastAsia="Times New Roman" w:cs="Arial"/>
@@ -2325,8 +2362,6 @@
           </m:rad>
         </m:oMath>
       </m:oMathPara>
-      <w:bookmarkStart w:id="7" w:name="_GoBack"/>
-      <w:bookmarkEnd w:id="7"/>
     </w:p>
     <w:p>
       <w:pPr>
@@ -2378,8 +2413,8 @@
           <w:lang w:val="en-US"/>
         </w:rPr>
       </w:pPr>
-      <w:bookmarkStart w:id="8" w:name="_Ref405472936"/>
-      <w:bookmarkStart w:id="9" w:name="_Toc409594927"/>
+      <w:bookmarkStart w:id="7" w:name="_Ref405472936"/>
+      <w:bookmarkStart w:id="8" w:name="_Toc409594927"/>
       <w:r>
         <w:rPr>
           <w:lang w:val="en-US"/>
@@ -2387,8 +2422,8 @@
         <w:lastRenderedPageBreak/>
         <w:t>Testing the firmware</w:t>
       </w:r>
+      <w:bookmarkEnd w:id="7"/>
       <w:bookmarkEnd w:id="8"/>
-      <w:bookmarkEnd w:id="9"/>
     </w:p>
     <w:p>
       <w:pPr>
@@ -2547,12 +2582,6 @@
         <w:rPr>
           <w:lang w:val="en-US"/>
         </w:rPr>
-        <w:t>Shimmer3_FallDetection</w:t>
-      </w:r>
-      <w:r>
-        <w:rPr>
-          <w:lang w:val="en-US"/>
-        </w:rPr>
         <w:t>”.</w:t>
       </w:r>
       <w:r>
@@ -2652,7 +2681,13 @@
         <w:rPr>
           <w:lang w:val="en-US"/>
         </w:rPr>
-        <w:t xml:space="preserve"> (i.e. COM15)</w:t>
+        <w:t xml:space="preserve"> (i.e. COM13</w:t>
+      </w:r>
+      <w:r>
+        <w:rPr>
+          <w:lang w:val="en-US"/>
+        </w:rPr>
+        <w:t>)</w:t>
       </w:r>
       <w:r>
         <w:rPr>
@@ -2724,7 +2759,34 @@
         <w:rPr>
           <w:lang w:val="en-US"/>
         </w:rPr>
-        <w:t xml:space="preserve"> If the keeps displaying the message “Unable to connect to specified COM port” try reload the firmware on the device.</w:t>
+        <w:t xml:space="preserve"> If the</w:t>
+      </w:r>
+      <w:r>
+        <w:rPr>
+          <w:lang w:val="en-US"/>
+        </w:rPr>
+        <w:t xml:space="preserve"> program</w:t>
+      </w:r>
+      <w:r>
+        <w:rPr>
+          <w:lang w:val="en-US"/>
+        </w:rPr>
+        <w:t xml:space="preserve"> keeps displaying the message “</w:t>
+      </w:r>
+      <w:bookmarkStart w:id="9" w:name="_GoBack"/>
+      <w:r>
+        <w:rPr>
+          <w:rFonts w:ascii="Consolas" w:hAnsi="Consolas" w:cs="Consolas"/>
+          <w:lang w:val="en-US"/>
+        </w:rPr>
+        <w:t>Unable to connect to specified COM port</w:t>
+      </w:r>
+      <w:bookmarkEnd w:id="9"/>
+      <w:r>
+        <w:rPr>
+          <w:lang w:val="en-US"/>
+        </w:rPr>
+        <w:t>” try reload the firmware on the device.</w:t>
       </w:r>
       <w:r>
         <w:rPr>
@@ -2787,10 +2849,10 @@
           <w:lang w:eastAsia="da-DK"/>
         </w:rPr>
         <w:drawing>
-          <wp:inline distT="0" distB="0" distL="0" distR="0" wp14:anchorId="53798DD1" wp14:editId="79427459">
-            <wp:extent cx="5400040" cy="3180348"/>
-            <wp:effectExtent l="0" t="0" r="0" b="1270"/>
-            <wp:docPr id="2" name="Billede 2"/>
+          <wp:inline distT="0" distB="0" distL="0" distR="0" wp14:anchorId="0EA487C6" wp14:editId="58F960F7">
+            <wp:extent cx="5400040" cy="2526665"/>
+            <wp:effectExtent l="0" t="0" r="0" b="6985"/>
+            <wp:docPr id="5" name="Billede 5"/>
             <wp:cNvGraphicFramePr>
               <a:graphicFrameLocks xmlns:a="http://schemas.openxmlformats.org/drawingml/2006/main" noChangeAspect="1"/>
             </wp:cNvGraphicFramePr>
@@ -2810,7 +2872,7 @@
                   <pic:spPr>
                     <a:xfrm>
                       <a:off x="0" y="0"/>
-                      <a:ext cx="5400040" cy="3180348"/>
+                      <a:ext cx="5400040" cy="2526665"/>
                     </a:xfrm>
                     <a:prstGeom prst="rect">
                       <a:avLst/>
@@ -2965,16 +3027,14 @@
         <w:rPr>
           <w:lang w:val="en-US"/>
         </w:rPr>
-        <w:t xml:space="preserve">There are three key areas which can be modified which </w:t>
-      </w:r>
-      <w:proofErr w:type="gramStart"/>
-      <w:r>
-        <w:rPr>
-          <w:lang w:val="en-US"/>
-        </w:rPr>
-        <w:t>is</w:t>
-      </w:r>
-      <w:proofErr w:type="gramEnd"/>
+        <w:t>There are three key area</w:t>
+      </w:r>
+      <w:r>
+        <w:rPr>
+          <w:lang w:val="en-US"/>
+        </w:rPr>
+        <w:t>s which can be modified which are</w:t>
+      </w:r>
       <w:r>
         <w:rPr>
           <w:lang w:val="en-US"/>
@@ -3784,6 +3844,7 @@
           <w:ilvl w:val="0"/>
           <w:numId w:val="5"/>
         </w:numPr>
+        <w:jc w:val="left"/>
         <w:rPr>
           <w:rFonts w:ascii="Consolas" w:hAnsi="Consolas" w:cs="Consolas"/>
           <w:i/>
@@ -3804,19 +3865,6 @@
         </w:rPr>
         <w:t xml:space="preserve">LSM303DLHC_ACCEL_1_344kHz   </w:t>
       </w:r>
-    </w:p>
-    <w:p>
-      <w:pPr>
-        <w:jc w:val="left"/>
-        <w:rPr>
-          <w:rFonts w:ascii="Consolas" w:hAnsi="Consolas" w:cs="Consolas"/>
-          <w:i/>
-          <w:color w:val="000000"/>
-          <w:spacing w:val="0"/>
-          <w:szCs w:val="20"/>
-          <w:lang w:val="en-US"/>
-        </w:rPr>
-      </w:pPr>
       <w:r>
         <w:rPr>
           <w:rFonts w:ascii="Consolas" w:hAnsi="Consolas" w:cs="Consolas"/>
@@ -9920,7 +9968,7 @@
 </file>
 
 <file path=customXml/itemProps1.xml><?xml version="1.0" encoding="utf-8"?>
-<ds:datastoreItem xmlns:ds="http://schemas.openxmlformats.org/officeDocument/2006/customXml" ds:itemID="{46DA3C01-0161-455F-9328-5F95224FEABC}">
+<ds:datastoreItem xmlns:ds="http://schemas.openxmlformats.org/officeDocument/2006/customXml" ds:itemID="{3549C755-2A1F-47C0-8669-848AAB8B8E68}">
   <ds:schemaRefs>
     <ds:schemaRef ds:uri="http://schemas.openxmlformats.org/officeDocument/2006/bibliography"/>
   </ds:schemaRefs>

</xml_diff>